<commit_message>
Fixed a few small spacing issues and made LLM usage a little less apparent.
</commit_message>
<xml_diff>
--- a/SE 4485.001 - Documents/group1-Architecture Documentation.docx
+++ b/SE 4485.001 - Documents/group1-Architecture Documentation.docx
@@ -1656,7 +1656,23 @@
           <w:szCs w:val="24"/>
           <w:lang w:val="en"/>
         </w:rPr>
-        <w:t xml:space="preserve">Figure 2.1 – </w:t>
+        <w:t xml:space="preserve">Figure 2.1 </w:t>
+      </w:r>
+      <w:r>
+        <w:rPr>
+          <w:sz w:val="24"/>
+          <w:szCs w:val="24"/>
+          <w:lang w:val="en"/>
+        </w:rPr>
+        <w:t>-</w:t>
+      </w:r>
+      <w:r>
+        <w:rPr>
+          <w:sz w:val="24"/>
+          <w:szCs w:val="24"/>
+          <w:lang w:val="en"/>
+        </w:rPr>
+        <w:t xml:space="preserve"> </w:t>
       </w:r>
       <w:r>
         <w:rPr>
@@ -1672,7 +1688,15 @@
           <w:szCs w:val="24"/>
           <w:lang w:val="en"/>
         </w:rPr>
-        <w:t xml:space="preserve">– </w:t>
+        <w:t>-</w:t>
+      </w:r>
+      <w:r>
+        <w:rPr>
+          <w:sz w:val="24"/>
+          <w:szCs w:val="24"/>
+          <w:lang w:val="en"/>
+        </w:rPr>
+        <w:t xml:space="preserve"> </w:t>
       </w:r>
       <w:r>
         <w:rPr>
@@ -1780,7 +1804,23 @@
           <w:szCs w:val="24"/>
           <w:lang w:val="en"/>
         </w:rPr>
-        <w:t xml:space="preserve"> – </w:t>
+        <w:t xml:space="preserve"> </w:t>
+      </w:r>
+      <w:r>
+        <w:rPr>
+          <w:sz w:val="24"/>
+          <w:szCs w:val="24"/>
+          <w:lang w:val="en"/>
+        </w:rPr>
+        <w:t>-</w:t>
+      </w:r>
+      <w:r>
+        <w:rPr>
+          <w:sz w:val="24"/>
+          <w:szCs w:val="24"/>
+          <w:lang w:val="en"/>
+        </w:rPr>
+        <w:t xml:space="preserve"> </w:t>
       </w:r>
       <w:r>
         <w:rPr>
@@ -1796,7 +1836,15 @@
           <w:szCs w:val="24"/>
           <w:lang w:val="en"/>
         </w:rPr>
-        <w:t xml:space="preserve">– </w:t>
+        <w:t>-</w:t>
+      </w:r>
+      <w:r>
+        <w:rPr>
+          <w:sz w:val="24"/>
+          <w:szCs w:val="24"/>
+          <w:lang w:val="en"/>
+        </w:rPr>
+        <w:t xml:space="preserve"> </w:t>
       </w:r>
       <w:r>
         <w:rPr>
@@ -1904,15 +1952,47 @@
           <w:szCs w:val="24"/>
           <w:lang w:val="en"/>
         </w:rPr>
-        <w:t xml:space="preserve"> – </w:t>
-      </w:r>
-      <w:r>
-        <w:rPr>
-          <w:sz w:val="24"/>
-          <w:szCs w:val="24"/>
-          <w:lang w:val="en"/>
-        </w:rPr>
-        <w:t>CLAP – Pipe-And-Filter Architecture</w:t>
+        <w:t xml:space="preserve"> </w:t>
+      </w:r>
+      <w:r>
+        <w:rPr>
+          <w:sz w:val="24"/>
+          <w:szCs w:val="24"/>
+          <w:lang w:val="en"/>
+        </w:rPr>
+        <w:t>-</w:t>
+      </w:r>
+      <w:r>
+        <w:rPr>
+          <w:sz w:val="24"/>
+          <w:szCs w:val="24"/>
+          <w:lang w:val="en"/>
+        </w:rPr>
+        <w:t xml:space="preserve"> </w:t>
+      </w:r>
+      <w:r>
+        <w:rPr>
+          <w:sz w:val="24"/>
+          <w:szCs w:val="24"/>
+          <w:lang w:val="en"/>
+        </w:rPr>
+        <w:t xml:space="preserve">CLAP </w:t>
+      </w:r>
+      <w:r>
+        <w:rPr>
+          <w:sz w:val="24"/>
+          <w:szCs w:val="24"/>
+          <w:lang w:val="en"/>
+        </w:rPr>
+        <w:t>-</w:t>
+      </w:r>
+      <w:r>
+        <w:rPr>
+          <w:sz w:val="24"/>
+          <w:szCs w:val="24"/>
+          <w:lang w:val="en"/>
+        </w:rPr>
+        <w:t xml:space="preserve"> Pipe-And-Filter Architecture</w:t>
       </w:r>
       <w:r>
         <w:rPr>
@@ -2013,7 +2093,23 @@
           <w:szCs w:val="24"/>
           <w:lang w:val="en"/>
         </w:rPr>
-        <w:t xml:space="preserve"> – </w:t>
+        <w:t xml:space="preserve"> </w:t>
+      </w:r>
+      <w:r>
+        <w:rPr>
+          <w:sz w:val="24"/>
+          <w:szCs w:val="24"/>
+          <w:lang w:val="en"/>
+        </w:rPr>
+        <w:t>-</w:t>
+      </w:r>
+      <w:r>
+        <w:rPr>
+          <w:sz w:val="24"/>
+          <w:szCs w:val="24"/>
+          <w:lang w:val="en"/>
+        </w:rPr>
+        <w:t xml:space="preserve"> </w:t>
       </w:r>
       <w:r>
         <w:rPr>
@@ -2029,7 +2125,15 @@
           <w:szCs w:val="24"/>
           <w:lang w:val="en"/>
         </w:rPr>
-        <w:t xml:space="preserve">– </w:t>
+        <w:t>-</w:t>
+      </w:r>
+      <w:r>
+        <w:rPr>
+          <w:sz w:val="24"/>
+          <w:szCs w:val="24"/>
+          <w:lang w:val="en"/>
+        </w:rPr>
+        <w:t xml:space="preserve"> </w:t>
       </w:r>
       <w:r>
         <w:rPr>
@@ -2180,7 +2284,23 @@
           <w:szCs w:val="24"/>
           <w:lang w:val="en"/>
         </w:rPr>
-        <w:t xml:space="preserve"> – </w:t>
+        <w:t xml:space="preserve"> </w:t>
+      </w:r>
+      <w:r>
+        <w:rPr>
+          <w:sz w:val="24"/>
+          <w:szCs w:val="24"/>
+          <w:lang w:val="en"/>
+        </w:rPr>
+        <w:t>-</w:t>
+      </w:r>
+      <w:r>
+        <w:rPr>
+          <w:sz w:val="24"/>
+          <w:szCs w:val="24"/>
+          <w:lang w:val="en"/>
+        </w:rPr>
+        <w:t xml:space="preserve"> </w:t>
       </w:r>
       <w:r>
         <w:rPr>
@@ -2196,7 +2316,15 @@
           <w:szCs w:val="24"/>
           <w:lang w:val="en"/>
         </w:rPr>
-        <w:t xml:space="preserve">– </w:t>
+        <w:t>-</w:t>
+      </w:r>
+      <w:r>
+        <w:rPr>
+          <w:sz w:val="24"/>
+          <w:szCs w:val="24"/>
+          <w:lang w:val="en"/>
+        </w:rPr>
+        <w:t xml:space="preserve"> </w:t>
       </w:r>
       <w:r>
         <w:rPr>
@@ -2313,7 +2441,23 @@
           <w:szCs w:val="24"/>
           <w:lang w:val="en"/>
         </w:rPr>
-        <w:t xml:space="preserve"> – </w:t>
+        <w:t xml:space="preserve"> </w:t>
+      </w:r>
+      <w:r>
+        <w:rPr>
+          <w:sz w:val="24"/>
+          <w:szCs w:val="24"/>
+          <w:lang w:val="en"/>
+        </w:rPr>
+        <w:t>-</w:t>
+      </w:r>
+      <w:r>
+        <w:rPr>
+          <w:sz w:val="24"/>
+          <w:szCs w:val="24"/>
+          <w:lang w:val="en"/>
+        </w:rPr>
+        <w:t xml:space="preserve"> </w:t>
       </w:r>
       <w:r>
         <w:rPr>
@@ -2329,7 +2473,15 @@
           <w:szCs w:val="24"/>
           <w:lang w:val="en"/>
         </w:rPr>
-        <w:t xml:space="preserve">– </w:t>
+        <w:t>-</w:t>
+      </w:r>
+      <w:r>
+        <w:rPr>
+          <w:sz w:val="24"/>
+          <w:szCs w:val="24"/>
+          <w:lang w:val="en"/>
+        </w:rPr>
+        <w:t xml:space="preserve"> </w:t>
       </w:r>
       <w:r>
         <w:rPr>
@@ -2437,31 +2589,39 @@
           <w:szCs w:val="24"/>
           <w:lang w:val="en"/>
         </w:rPr>
-        <w:t xml:space="preserve">.1 – </w:t>
-      </w:r>
-      <w:r>
-        <w:rPr>
-          <w:sz w:val="24"/>
-          <w:szCs w:val="24"/>
-          <w:lang w:val="en"/>
-        </w:rPr>
-        <w:t>CLAP</w:t>
-      </w:r>
-      <w:r>
-        <w:rPr>
-          <w:sz w:val="24"/>
-          <w:szCs w:val="24"/>
-          <w:lang w:val="en"/>
-        </w:rPr>
-        <w:t xml:space="preserve"> – </w:t>
-      </w:r>
-      <w:r>
-        <w:rPr>
-          <w:sz w:val="24"/>
-          <w:szCs w:val="24"/>
-          <w:lang w:val="en"/>
-        </w:rPr>
-        <w:t xml:space="preserve">FR-Architecture </w:t>
+        <w:t xml:space="preserve">.1 </w:t>
+      </w:r>
+      <w:r>
+        <w:rPr>
+          <w:sz w:val="24"/>
+          <w:szCs w:val="24"/>
+          <w:lang w:val="en"/>
+        </w:rPr>
+        <w:t>-</w:t>
+      </w:r>
+      <w:r>
+        <w:rPr>
+          <w:sz w:val="24"/>
+          <w:szCs w:val="24"/>
+          <w:lang w:val="en"/>
+        </w:rPr>
+        <w:t xml:space="preserve"> CLAP </w:t>
+      </w:r>
+      <w:r>
+        <w:rPr>
+          <w:sz w:val="24"/>
+          <w:szCs w:val="24"/>
+          <w:lang w:val="en"/>
+        </w:rPr>
+        <w:t>-</w:t>
+      </w:r>
+      <w:r>
+        <w:rPr>
+          <w:sz w:val="24"/>
+          <w:szCs w:val="24"/>
+          <w:lang w:val="en"/>
+        </w:rPr>
+        <w:t xml:space="preserve"> FR-Architecture </w:t>
       </w:r>
       <w:r>
         <w:rPr>
@@ -2494,15 +2654,7 @@
           <w:lang w:val="en"/>
         </w:rPr>
         <w:tab/>
-        <w:t xml:space="preserve">           1</w:t>
-      </w:r>
-      <w:r>
-        <w:rPr>
-          <w:sz w:val="24"/>
-          <w:szCs w:val="24"/>
-          <w:lang w:val="en"/>
-        </w:rPr>
-        <w:t>0</w:t>
+        <w:t xml:space="preserve">           10</w:t>
       </w:r>
     </w:p>
     <w:p>
@@ -2538,23 +2690,39 @@
           <w:szCs w:val="24"/>
           <w:lang w:val="en"/>
         </w:rPr>
-        <w:t xml:space="preserve">.2 – CLAP – </w:t>
-      </w:r>
-      <w:r>
-        <w:rPr>
-          <w:sz w:val="24"/>
-          <w:szCs w:val="24"/>
-          <w:lang w:val="en"/>
-        </w:rPr>
-        <w:t>N</w:t>
-      </w:r>
-      <w:r>
-        <w:rPr>
-          <w:sz w:val="24"/>
-          <w:szCs w:val="24"/>
-          <w:lang w:val="en"/>
-        </w:rPr>
-        <w:t xml:space="preserve">FR-Architecture </w:t>
+        <w:t xml:space="preserve">.2 </w:t>
+      </w:r>
+      <w:r>
+        <w:rPr>
+          <w:sz w:val="24"/>
+          <w:szCs w:val="24"/>
+          <w:lang w:val="en"/>
+        </w:rPr>
+        <w:t>-</w:t>
+      </w:r>
+      <w:r>
+        <w:rPr>
+          <w:sz w:val="24"/>
+          <w:szCs w:val="24"/>
+          <w:lang w:val="en"/>
+        </w:rPr>
+        <w:t xml:space="preserve"> CLAP </w:t>
+      </w:r>
+      <w:r>
+        <w:rPr>
+          <w:sz w:val="24"/>
+          <w:szCs w:val="24"/>
+          <w:lang w:val="en"/>
+        </w:rPr>
+        <w:t>-</w:t>
+      </w:r>
+      <w:r>
+        <w:rPr>
+          <w:sz w:val="24"/>
+          <w:szCs w:val="24"/>
+          <w:lang w:val="en"/>
+        </w:rPr>
+        <w:t xml:space="preserve"> NFR-Architecture </w:t>
       </w:r>
       <w:r>
         <w:rPr>
@@ -2587,15 +2755,7 @@
           <w:lang w:val="en"/>
         </w:rPr>
         <w:tab/>
-        <w:t xml:space="preserve">           1</w:t>
-      </w:r>
-      <w:r>
-        <w:rPr>
-          <w:sz w:val="24"/>
-          <w:szCs w:val="24"/>
-          <w:lang w:val="en"/>
-        </w:rPr>
-        <w:t>1</w:t>
+        <w:t xml:space="preserve">           11</w:t>
       </w:r>
     </w:p>
     <w:p>
@@ -2615,7 +2775,39 @@
           <w:szCs w:val="24"/>
           <w:lang w:val="en"/>
         </w:rPr>
-        <w:t>Table 7.1 – GitHub – Single File Revision</w:t>
+        <w:t xml:space="preserve">Table 7.1 </w:t>
+      </w:r>
+      <w:r>
+        <w:rPr>
+          <w:sz w:val="24"/>
+          <w:szCs w:val="24"/>
+          <w:lang w:val="en"/>
+        </w:rPr>
+        <w:t>-</w:t>
+      </w:r>
+      <w:r>
+        <w:rPr>
+          <w:sz w:val="24"/>
+          <w:szCs w:val="24"/>
+          <w:lang w:val="en"/>
+        </w:rPr>
+        <w:t xml:space="preserve"> GitHub </w:t>
+      </w:r>
+      <w:r>
+        <w:rPr>
+          <w:sz w:val="24"/>
+          <w:szCs w:val="24"/>
+          <w:lang w:val="en"/>
+        </w:rPr>
+        <w:t>-</w:t>
+      </w:r>
+      <w:r>
+        <w:rPr>
+          <w:sz w:val="24"/>
+          <w:szCs w:val="24"/>
+          <w:lang w:val="en"/>
+        </w:rPr>
+        <w:t xml:space="preserve"> Single File Revision</w:t>
       </w:r>
       <w:r>
         <w:rPr>
@@ -2684,7 +2876,39 @@
           <w:szCs w:val="24"/>
           <w:lang w:val="en"/>
         </w:rPr>
-        <w:t>Table 7.2 – GitHub – Difference Link</w:t>
+        <w:t xml:space="preserve">Table 7.2 </w:t>
+      </w:r>
+      <w:r>
+        <w:rPr>
+          <w:sz w:val="24"/>
+          <w:szCs w:val="24"/>
+          <w:lang w:val="en"/>
+        </w:rPr>
+        <w:t>-</w:t>
+      </w:r>
+      <w:r>
+        <w:rPr>
+          <w:sz w:val="24"/>
+          <w:szCs w:val="24"/>
+          <w:lang w:val="en"/>
+        </w:rPr>
+        <w:t xml:space="preserve"> GitHub </w:t>
+      </w:r>
+      <w:r>
+        <w:rPr>
+          <w:sz w:val="24"/>
+          <w:szCs w:val="24"/>
+          <w:lang w:val="en"/>
+        </w:rPr>
+        <w:t>-</w:t>
+      </w:r>
+      <w:r>
+        <w:rPr>
+          <w:sz w:val="24"/>
+          <w:szCs w:val="24"/>
+          <w:lang w:val="en"/>
+        </w:rPr>
+        <w:t xml:space="preserve"> Difference Link</w:t>
       </w:r>
       <w:r>
         <w:rPr>
@@ -3349,7 +3573,25 @@
           <w:sz w:val="24"/>
           <w:szCs w:val="24"/>
         </w:rPr>
-        <w:t xml:space="preserve"> – </w:t>
+        <w:t xml:space="preserve"> </w:t>
+      </w:r>
+      <w:r>
+        <w:rPr>
+          <w:b/>
+          <w:bCs/>
+          <w:sz w:val="24"/>
+          <w:szCs w:val="24"/>
+        </w:rPr>
+        <w:t>-</w:t>
+      </w:r>
+      <w:r>
+        <w:rPr>
+          <w:b/>
+          <w:bCs/>
+          <w:sz w:val="24"/>
+          <w:szCs w:val="24"/>
+        </w:rPr>
+        <w:t xml:space="preserve"> </w:t>
       </w:r>
       <w:r>
         <w:rPr>
@@ -3543,7 +3785,25 @@
           <w:sz w:val="24"/>
           <w:szCs w:val="24"/>
         </w:rPr>
-        <w:t xml:space="preserve"> – Layered Architecture</w:t>
+        <w:t xml:space="preserve"> </w:t>
+      </w:r>
+      <w:r>
+        <w:rPr>
+          <w:b/>
+          <w:bCs/>
+          <w:sz w:val="24"/>
+          <w:szCs w:val="24"/>
+        </w:rPr>
+        <w:t>-</w:t>
+      </w:r>
+      <w:r>
+        <w:rPr>
+          <w:b/>
+          <w:bCs/>
+          <w:sz w:val="24"/>
+          <w:szCs w:val="24"/>
+        </w:rPr>
+        <w:t xml:space="preserve"> Layered Architecture</w:t>
       </w:r>
     </w:p>
     <w:p>
@@ -3667,7 +3927,25 @@
           <w:sz w:val="24"/>
           <w:szCs w:val="24"/>
         </w:rPr>
-        <w:t xml:space="preserve"> – </w:t>
+        <w:t xml:space="preserve"> </w:t>
+      </w:r>
+      <w:r>
+        <w:rPr>
+          <w:b/>
+          <w:bCs/>
+          <w:sz w:val="24"/>
+          <w:szCs w:val="24"/>
+        </w:rPr>
+        <w:t>-</w:t>
+      </w:r>
+      <w:r>
+        <w:rPr>
+          <w:b/>
+          <w:bCs/>
+          <w:sz w:val="24"/>
+          <w:szCs w:val="24"/>
+        </w:rPr>
+        <w:t xml:space="preserve"> </w:t>
       </w:r>
       <w:r>
         <w:rPr>
@@ -3800,7 +4078,25 @@
           <w:sz w:val="24"/>
           <w:szCs w:val="24"/>
         </w:rPr>
-        <w:t xml:space="preserve"> 2.1 – </w:t>
+        <w:t xml:space="preserve"> 2.1 </w:t>
+      </w:r>
+      <w:r>
+        <w:rPr>
+          <w:b/>
+          <w:bCs/>
+          <w:sz w:val="24"/>
+          <w:szCs w:val="24"/>
+        </w:rPr>
+        <w:t>-</w:t>
+      </w:r>
+      <w:r>
+        <w:rPr>
+          <w:b/>
+          <w:bCs/>
+          <w:sz w:val="24"/>
+          <w:szCs w:val="24"/>
+        </w:rPr>
+        <w:t xml:space="preserve"> </w:t>
       </w:r>
       <w:r>
         <w:rPr>
@@ -4605,7 +4901,25 @@
           <w:sz w:val="24"/>
           <w:szCs w:val="24"/>
         </w:rPr>
-        <w:t xml:space="preserve"> – </w:t>
+        <w:t xml:space="preserve"> </w:t>
+      </w:r>
+      <w:r>
+        <w:rPr>
+          <w:b/>
+          <w:bCs/>
+          <w:sz w:val="24"/>
+          <w:szCs w:val="24"/>
+        </w:rPr>
+        <w:t>-</w:t>
+      </w:r>
+      <w:r>
+        <w:rPr>
+          <w:b/>
+          <w:bCs/>
+          <w:sz w:val="24"/>
+          <w:szCs w:val="24"/>
+        </w:rPr>
+        <w:t xml:space="preserve"> </w:t>
       </w:r>
       <w:r>
         <w:rPr>
@@ -4923,14 +5237,9 @@
       <w:r>
         <w:t xml:space="preserve">API_BASE_URL = </w:t>
       </w:r>
-      <w:hyperlink r:id="rId11" w:history="1">
-        <w:r>
-          <w:rPr>
-            <w:rStyle w:val="Hyperlink"/>
-          </w:rPr>
-          <w:t>http://localhost:5001/api</w:t>
-        </w:r>
-      </w:hyperlink>
+      <w:r>
+        <w:t>http://localhost:5001/api</w:t>
+      </w:r>
     </w:p>
     <w:p>
       <w:pPr>
@@ -4946,7 +5255,23 @@
         <w:t xml:space="preserve">Implements fetch calls to </w:t>
       </w:r>
       <w:r>
-        <w:t xml:space="preserve">“/counties”, “/aqi/historical”, “/aqi/predict”, and “/model/metrics”. </w:t>
+        <w:t>“/counties”, “/</w:t>
+      </w:r>
+      <w:proofErr w:type="spellStart"/>
+      <w:r>
+        <w:t>aqi</w:t>
+      </w:r>
+      <w:proofErr w:type="spellEnd"/>
+      <w:r>
+        <w:t>/historical”, “/</w:t>
+      </w:r>
+      <w:proofErr w:type="spellStart"/>
+      <w:r>
+        <w:t>aqi</w:t>
+      </w:r>
+      <w:proofErr w:type="spellEnd"/>
+      <w:r>
+        <w:t xml:space="preserve">/predict”, and “/model/metrics”. </w:t>
       </w:r>
     </w:p>
     <w:p>
@@ -5002,7 +5327,21 @@
           <w:u w:val="single"/>
           <w:lang w:val="sv-SE"/>
         </w:rPr>
-        <w:t>erver – Flask)</w:t>
+        <w:t xml:space="preserve">erver </w:t>
+      </w:r>
+      <w:r>
+        <w:rPr>
+          <w:u w:val="single"/>
+          <w:lang w:val="sv-SE"/>
+        </w:rPr>
+        <w:t>-</w:t>
+      </w:r>
+      <w:r>
+        <w:rPr>
+          <w:u w:val="single"/>
+          <w:lang w:val="sv-SE"/>
+        </w:rPr>
+        <w:t xml:space="preserve"> Flask)</w:t>
       </w:r>
       <w:r>
         <w:rPr>
@@ -5153,8 +5492,17 @@
           <w:i/>
           <w:iCs/>
         </w:rPr>
-        <w:t>.pkl</w:t>
-      </w:r>
+        <w:t>.</w:t>
+      </w:r>
+      <w:proofErr w:type="spellStart"/>
+      <w:r>
+        <w:rPr>
+          <w:i/>
+          <w:iCs/>
+        </w:rPr>
+        <w:t>pkl</w:t>
+      </w:r>
+      <w:proofErr w:type="spellEnd"/>
       <w:r>
         <w:t xml:space="preserve"> files).</w:t>
       </w:r>
@@ -5464,6 +5812,7 @@
       <w:r>
         <w:t xml:space="preserve">e.g. </w:t>
       </w:r>
+      <w:proofErr w:type="spellStart"/>
       <w:r>
         <w:rPr>
           <w:i/>
@@ -5492,6 +5841,7 @@
         </w:rPr>
         <w:t>.pkl</w:t>
       </w:r>
+      <w:proofErr w:type="spellEnd"/>
       <w:r>
         <w:rPr>
           <w:i/>
@@ -5730,7 +6080,11 @@
         <w:jc w:val="both"/>
       </w:pPr>
       <w:r>
-        <w:t xml:space="preserve">Installs project dependencies, ensures </w:t>
+        <w:t xml:space="preserve">Installs project dependencies, </w:t>
+      </w:r>
+      <w:proofErr w:type="gramStart"/>
+      <w:r>
+        <w:t xml:space="preserve">ensures </w:t>
       </w:r>
       <w:r>
         <w:rPr>
@@ -5739,6 +6093,7 @@
         </w:rPr>
         <w:t>.env</w:t>
       </w:r>
+      <w:proofErr w:type="gramEnd"/>
       <w:r>
         <w:t xml:space="preserve"> configuration, and launches the Flask server.</w:t>
       </w:r>
@@ -5908,7 +6263,25 @@
           <w:sz w:val="24"/>
           <w:szCs w:val="24"/>
         </w:rPr>
-        <w:t xml:space="preserve"> – </w:t>
+        <w:t xml:space="preserve"> </w:t>
+      </w:r>
+      <w:r>
+        <w:rPr>
+          <w:b/>
+          <w:bCs/>
+          <w:sz w:val="24"/>
+          <w:szCs w:val="24"/>
+        </w:rPr>
+        <w:t>-</w:t>
+      </w:r>
+      <w:r>
+        <w:rPr>
+          <w:b/>
+          <w:bCs/>
+          <w:sz w:val="24"/>
+          <w:szCs w:val="24"/>
+        </w:rPr>
+        <w:t xml:space="preserve"> </w:t>
       </w:r>
       <w:r>
         <w:rPr>
@@ -6281,8 +6654,17 @@
                 <w:i/>
                 <w:iCs/>
               </w:rPr>
-              <w:t>.pkl</w:t>
-            </w:r>
+              <w:t>.</w:t>
+            </w:r>
+            <w:proofErr w:type="spellStart"/>
+            <w:r>
+              <w:rPr>
+                <w:i/>
+                <w:iCs/>
+              </w:rPr>
+              <w:t>pkl</w:t>
+            </w:r>
+            <w:proofErr w:type="spellEnd"/>
             <w:r>
               <w:t xml:space="preserve"> files)</w:t>
             </w:r>
@@ -6344,8 +6726,13 @@
               <w:ind w:left="0"/>
               <w:jc w:val="center"/>
             </w:pPr>
-            <w:r>
-              <w:t xml:space="preserve">Virtualenv, </w:t>
+            <w:proofErr w:type="spellStart"/>
+            <w:r>
+              <w:t>Virtualenv</w:t>
+            </w:r>
+            <w:proofErr w:type="spellEnd"/>
+            <w:r>
+              <w:t xml:space="preserve">, </w:t>
             </w:r>
             <w:r>
               <w:rPr>
@@ -6378,7 +6765,15 @@
               <w:jc w:val="center"/>
             </w:pPr>
             <w:r>
-              <w:t>Automates setup and ensures environment isolation.</w:t>
+              <w:t xml:space="preserve">Automates </w:t>
+            </w:r>
+            <w:proofErr w:type="gramStart"/>
+            <w:r>
+              <w:t>setup</w:t>
+            </w:r>
+            <w:proofErr w:type="gramEnd"/>
+            <w:r>
+              <w:t xml:space="preserve"> and ensures environment isolation.</w:t>
             </w:r>
           </w:p>
         </w:tc>
@@ -6423,7 +6818,7 @@
               <w:jc w:val="center"/>
             </w:pPr>
             <w:r>
-              <w:t>Github</w:t>
+              <w:t>GitHub</w:t>
             </w:r>
           </w:p>
         </w:tc>
@@ -6712,8 +7107,17 @@
           <w:i/>
           <w:iCs/>
         </w:rPr>
-        <w:t>.pkl</w:t>
-      </w:r>
+        <w:t>.</w:t>
+      </w:r>
+      <w:proofErr w:type="spellStart"/>
+      <w:r>
+        <w:rPr>
+          <w:i/>
+          <w:iCs/>
+        </w:rPr>
+        <w:t>pkl</w:t>
+      </w:r>
+      <w:proofErr w:type="spellEnd"/>
       <w:r>
         <w:t xml:space="preserve"> files). During execution, the backend retrieves clean AQI datasets </w:t>
       </w:r>
@@ -7032,7 +7436,14 @@
           <w:sz w:val="24"/>
           <w:szCs w:val="24"/>
         </w:rPr>
-        <w:t xml:space="preserve"> –</w:t>
+        <w:t xml:space="preserve"> </w:t>
+      </w:r>
+      <w:r>
+        <w:rPr>
+          <w:sz w:val="24"/>
+          <w:szCs w:val="24"/>
+        </w:rPr>
+        <w:t>-</w:t>
       </w:r>
       <w:r>
         <w:rPr>
@@ -7083,7 +7494,21 @@
           <w:sz w:val="24"/>
           <w:szCs w:val="24"/>
         </w:rPr>
-        <w:t xml:space="preserve"> – Storage and preprocessing </w:t>
+        <w:t xml:space="preserve"> </w:t>
+      </w:r>
+      <w:r>
+        <w:rPr>
+          <w:sz w:val="24"/>
+          <w:szCs w:val="24"/>
+        </w:rPr>
+        <w:t>-</w:t>
+      </w:r>
+      <w:r>
+        <w:rPr>
+          <w:sz w:val="24"/>
+          <w:szCs w:val="24"/>
+        </w:rPr>
+        <w:t xml:space="preserve"> Storage and preprocessing </w:t>
       </w:r>
       <w:r>
         <w:rPr>
@@ -7120,8 +7545,31 @@
           <w:sz w:val="24"/>
           <w:szCs w:val="24"/>
         </w:rPr>
-        <w:t xml:space="preserve"> – Model-based forecasting</w:t>
-      </w:r>
+        <w:t xml:space="preserve"> </w:t>
+      </w:r>
+      <w:r>
+        <w:rPr>
+          <w:sz w:val="24"/>
+          <w:szCs w:val="24"/>
+        </w:rPr>
+        <w:t>-</w:t>
+      </w:r>
+      <w:r>
+        <w:rPr>
+          <w:sz w:val="24"/>
+          <w:szCs w:val="24"/>
+        </w:rPr>
+        <w:t xml:space="preserve"> Model-based </w:t>
+      </w:r>
+      <w:proofErr w:type="gramStart"/>
+      <w:r>
+        <w:rPr>
+          <w:sz w:val="24"/>
+          <w:szCs w:val="24"/>
+        </w:rPr>
+        <w:t>forecasting</w:t>
+      </w:r>
+      <w:proofErr w:type="gramEnd"/>
       <w:r>
         <w:rPr>
           <w:sz w:val="24"/>
@@ -7164,7 +7612,14 @@
           <w:sz w:val="24"/>
           <w:szCs w:val="24"/>
         </w:rPr>
-        <w:t>– Interactive dashboard visualization</w:t>
+        <w:t>-</w:t>
+      </w:r>
+      <w:r>
+        <w:rPr>
+          <w:sz w:val="24"/>
+          <w:szCs w:val="24"/>
+        </w:rPr>
+        <w:t xml:space="preserve"> Interactive dashboard visualization</w:t>
       </w:r>
       <w:r>
         <w:rPr>
@@ -7402,7 +7857,23 @@
           <w:sz w:val="24"/>
           <w:szCs w:val="24"/>
         </w:rPr>
-        <w:t xml:space="preserve"> deployment on student hardware while </w:t>
+        <w:t xml:space="preserve"> deployment </w:t>
+      </w:r>
+      <w:proofErr w:type="gramStart"/>
+      <w:r>
+        <w:rPr>
+          <w:sz w:val="24"/>
+          <w:szCs w:val="24"/>
+        </w:rPr>
+        <w:t>on</w:t>
+      </w:r>
+      <w:proofErr w:type="gramEnd"/>
+      <w:r>
+        <w:rPr>
+          <w:sz w:val="24"/>
+          <w:szCs w:val="24"/>
+        </w:rPr>
+        <w:t xml:space="preserve"> student hardware while </w:t>
       </w:r>
       <w:r>
         <w:rPr>
@@ -7542,7 +8013,7 @@
         <w:t xml:space="preserve">supporting traceability from requirements </w:t>
       </w:r>
       <w:r>
-        <w:sym w:font="Wingdings" w:char="F0E0"/>
+        <w:t>to</w:t>
       </w:r>
       <w:r>
         <w:rPr>
@@ -7552,7 +8023,7 @@
         <w:t xml:space="preserve"> architecture </w:t>
       </w:r>
       <w:r>
-        <w:sym w:font="Wingdings" w:char="F0E0"/>
+        <w:t>and then to</w:t>
       </w:r>
       <w:r>
         <w:rPr>
@@ -7652,7 +8123,35 @@
           <w:sz w:val="24"/>
           <w:szCs w:val="24"/>
         </w:rPr>
-        <w:t>core data science and software-engineering principles – from ingestion through prediction to visualization – within the time and resource constraints of an academic project</w:t>
+        <w:t xml:space="preserve">core data science and software-engineering principles </w:t>
+      </w:r>
+      <w:r>
+        <w:rPr>
+          <w:sz w:val="24"/>
+          <w:szCs w:val="24"/>
+        </w:rPr>
+        <w:t>-</w:t>
+      </w:r>
+      <w:r>
+        <w:rPr>
+          <w:sz w:val="24"/>
+          <w:szCs w:val="24"/>
+        </w:rPr>
+        <w:t xml:space="preserve"> from ingestion through prediction to visualization</w:t>
+      </w:r>
+      <w:r>
+        <w:rPr>
+          <w:sz w:val="24"/>
+          <w:szCs w:val="24"/>
+        </w:rPr>
+        <w:t xml:space="preserve"> -</w:t>
+      </w:r>
+      <w:r>
+        <w:rPr>
+          <w:sz w:val="24"/>
+          <w:szCs w:val="24"/>
+        </w:rPr>
+        <w:t xml:space="preserve"> within the time and resource constraints of an academic project</w:t>
       </w:r>
       <w:r>
         <w:rPr>
@@ -7843,7 +8342,25 @@
           <w:sz w:val="24"/>
           <w:szCs w:val="24"/>
         </w:rPr>
-        <w:t xml:space="preserve">.1 – </w:t>
+        <w:t xml:space="preserve">.1 </w:t>
+      </w:r>
+      <w:r>
+        <w:rPr>
+          <w:b/>
+          <w:bCs/>
+          <w:sz w:val="24"/>
+          <w:szCs w:val="24"/>
+        </w:rPr>
+        <w:t>-</w:t>
+      </w:r>
+      <w:r>
+        <w:rPr>
+          <w:b/>
+          <w:bCs/>
+          <w:sz w:val="24"/>
+          <w:szCs w:val="24"/>
+        </w:rPr>
+        <w:t xml:space="preserve"> </w:t>
       </w:r>
       <w:r>
         <w:rPr>
@@ -8195,8 +8712,13 @@
             <w:pPr>
               <w:jc w:val="center"/>
             </w:pPr>
-            <w:r>
-              <w:t xml:space="preserve">Maintainer triggers manual ingest. </w:t>
+            <w:proofErr w:type="gramStart"/>
+            <w:r>
+              <w:t>Maintainer</w:t>
+            </w:r>
+            <w:proofErr w:type="gramEnd"/>
+            <w:r>
+              <w:t xml:space="preserve"> triggers manual ingest. </w:t>
             </w:r>
             <w:r>
               <w:t>API validates and writes cleaned data to CSV.</w:t>
@@ -8274,7 +8796,15 @@
               <w:jc w:val="center"/>
             </w:pPr>
             <w:r>
-              <w:t xml:space="preserve">Data Store persists </w:t>
+              <w:t xml:space="preserve">Data Store </w:t>
+            </w:r>
+            <w:proofErr w:type="gramStart"/>
+            <w:r>
+              <w:t>persists</w:t>
+            </w:r>
+            <w:proofErr w:type="gramEnd"/>
+            <w:r>
+              <w:t xml:space="preserve"> </w:t>
             </w:r>
             <w:r>
               <w:t>historical datasets. API performs I/O via pandas.</w:t>
@@ -8352,7 +8882,15 @@
               <w:jc w:val="center"/>
             </w:pPr>
             <w:r>
-              <w:t>API computes lag features and persists outputs alongside base data for reproducible training.</w:t>
+              <w:t xml:space="preserve">API computes lag features and </w:t>
+            </w:r>
+            <w:proofErr w:type="gramStart"/>
+            <w:r>
+              <w:t>persists</w:t>
+            </w:r>
+            <w:proofErr w:type="gramEnd"/>
+            <w:r>
+              <w:t xml:space="preserve"> outputs alongside base data for reproducible training.</w:t>
             </w:r>
           </w:p>
         </w:tc>
@@ -8413,15 +8951,29 @@
               <w:jc w:val="center"/>
             </w:pPr>
             <w:r>
-              <w:t xml:space="preserve">Training pipeline, LightGBM, </w:t>
+              <w:t>Training pipeline, LightGBM</w:t>
+            </w:r>
+            <w:proofErr w:type="gramStart"/>
+            <w:r>
+              <w:t xml:space="preserve">, </w:t>
             </w:r>
             <w:r>
               <w:rPr>
                 <w:i/>
                 <w:iCs/>
               </w:rPr>
-              <w:t>.pkl</w:t>
-            </w:r>
+              <w:t>.</w:t>
+            </w:r>
+            <w:proofErr w:type="spellStart"/>
+            <w:r>
+              <w:rPr>
+                <w:i/>
+                <w:iCs/>
+              </w:rPr>
+              <w:t>pkl</w:t>
+            </w:r>
+            <w:proofErr w:type="spellEnd"/>
+            <w:proofErr w:type="gramEnd"/>
           </w:p>
         </w:tc>
         <w:tc>
@@ -8495,7 +9047,15 @@
               <w:jc w:val="center"/>
             </w:pPr>
             <w:r>
-              <w:t>/aqi/predict JSON</w:t>
+              <w:t>/</w:t>
+            </w:r>
+            <w:proofErr w:type="spellStart"/>
+            <w:r>
+              <w:t>aqi</w:t>
+            </w:r>
+            <w:proofErr w:type="spellEnd"/>
+            <w:r>
+              <w:t>/predict JSON</w:t>
             </w:r>
           </w:p>
         </w:tc>
@@ -8570,7 +9130,15 @@
               <w:jc w:val="center"/>
             </w:pPr>
             <w:r>
-              <w:t>/aqi/predict JSON</w:t>
+              <w:t>/</w:t>
+            </w:r>
+            <w:proofErr w:type="spellStart"/>
+            <w:r>
+              <w:t>aqi</w:t>
+            </w:r>
+            <w:proofErr w:type="spellEnd"/>
+            <w:r>
+              <w:t>/predict JSON</w:t>
             </w:r>
           </w:p>
         </w:tc>
@@ -8717,7 +9285,23 @@
               <w:jc w:val="center"/>
             </w:pPr>
             <w:r>
-              <w:t>/aqi/historical, /aqi/predict JSON, Chart.js</w:t>
+              <w:t>/</w:t>
+            </w:r>
+            <w:proofErr w:type="spellStart"/>
+            <w:r>
+              <w:t>aqi</w:t>
+            </w:r>
+            <w:proofErr w:type="spellEnd"/>
+            <w:r>
+              <w:t>/historical, /</w:t>
+            </w:r>
+            <w:proofErr w:type="spellStart"/>
+            <w:r>
+              <w:t>aqi</w:t>
+            </w:r>
+            <w:proofErr w:type="spellEnd"/>
+            <w:r>
+              <w:t>/predict JSON, Chart.js</w:t>
             </w:r>
           </w:p>
         </w:tc>
@@ -8767,7 +9351,10 @@
               <w:t xml:space="preserve"> buttons</w:t>
             </w:r>
             <w:r>
-              <w:t xml:space="preserve"> that updates from local dataset and regenerates forecast.</w:t>
+              <w:t xml:space="preserve"> to</w:t>
+            </w:r>
+            <w:r>
+              <w:t xml:space="preserve"> update from local dataset and regenerates forecast.</w:t>
             </w:r>
           </w:p>
         </w:tc>
@@ -9103,7 +9690,7 @@
               <w:jc w:val="center"/>
             </w:pPr>
             <w:r>
-              <w:t xml:space="preserve">Ingestion + validation + features </w:t>
+              <w:t>Ingestion + validation + features</w:t>
             </w:r>
             <w:r>
               <w:t xml:space="preserve"> ≤ 60 s for one county.</w:t>
@@ -9148,7 +9735,15 @@
               <w:jc w:val="center"/>
             </w:pPr>
             <w:r>
-              <w:t>Minimal I/O hops. Scripting ensures optimized local env.</w:t>
+              <w:t xml:space="preserve">Minimal I/O </w:t>
+            </w:r>
+            <w:proofErr w:type="gramStart"/>
+            <w:r>
+              <w:t>hops</w:t>
+            </w:r>
+            <w:proofErr w:type="gramEnd"/>
+            <w:r>
+              <w:t>. Scripting ensures optimized local env.</w:t>
             </w:r>
           </w:p>
         </w:tc>
@@ -9238,7 +9833,15 @@
               <w:jc w:val="center"/>
             </w:pPr>
             <w:r>
-              <w:t>Lightweight assets and efficient API response achieves latency target.</w:t>
+              <w:t xml:space="preserve">Lightweight assets and efficient API response </w:t>
+            </w:r>
+            <w:proofErr w:type="gramStart"/>
+            <w:r>
+              <w:t>achieves</w:t>
+            </w:r>
+            <w:proofErr w:type="gramEnd"/>
+            <w:r>
+              <w:t xml:space="preserve"> latency target.</w:t>
             </w:r>
           </w:p>
         </w:tc>
@@ -9352,7 +9955,15 @@
               <w:jc w:val="center"/>
             </w:pPr>
             <w:r>
-              <w:t>Use distinct EPA/AirNow colors per category.</w:t>
+              <w:t>Use distinct EPA/</w:t>
+            </w:r>
+            <w:proofErr w:type="spellStart"/>
+            <w:r>
+              <w:t>AirNow</w:t>
+            </w:r>
+            <w:proofErr w:type="spellEnd"/>
+            <w:r>
+              <w:t xml:space="preserve"> colors per category.</w:t>
             </w:r>
           </w:p>
         </w:tc>
@@ -9440,7 +10051,10 @@
               <w:t xml:space="preserve">Conform </w:t>
             </w:r>
             <w:r>
-              <w:t xml:space="preserve"> to WCAG 2.1 AA (SC 1.4.1, 1.4.3, 1.4.11).</w:t>
+              <w:t>to</w:t>
+            </w:r>
+            <w:r>
+              <w:t xml:space="preserve"> WCAG 2.1 AA (SC 1.4.1, 1.4.3, 1.4.11).</w:t>
             </w:r>
           </w:p>
         </w:tc>
@@ -9521,10 +10135,10 @@
               <w:t xml:space="preserve">Daily </w:t>
             </w:r>
             <w:r>
-              <w:t xml:space="preserve"> </w:t>
-            </w:r>
-            <w:r>
-              <w:t>ingest succeeds on ≥ 90% of runs.</w:t>
+              <w:t>ingest</w:t>
+            </w:r>
+            <w:r>
+              <w:t xml:space="preserve"> succeeds on ≥ 90% of runs.</w:t>
             </w:r>
           </w:p>
         </w:tc>
@@ -9891,7 +10505,7 @@
           <w:sz w:val="24"/>
           <w:szCs w:val="24"/>
         </w:rPr>
-        <w:t xml:space="preserve"> – </w:t>
+        <w:t xml:space="preserve"> </w:t>
       </w:r>
       <w:r>
         <w:rPr>
@@ -9900,7 +10514,7 @@
           <w:sz w:val="24"/>
           <w:szCs w:val="24"/>
         </w:rPr>
-        <w:t>N</w:t>
+        <w:t>-</w:t>
       </w:r>
       <w:r>
         <w:rPr>
@@ -9909,7 +10523,7 @@
           <w:sz w:val="24"/>
           <w:szCs w:val="24"/>
         </w:rPr>
-        <w:t>FR</w:t>
+        <w:t xml:space="preserve"> </w:t>
       </w:r>
       <w:r>
         <w:rPr>
@@ -9918,16 +10532,7 @@
           <w:sz w:val="24"/>
           <w:szCs w:val="24"/>
         </w:rPr>
-        <w:t>-</w:t>
-      </w:r>
-      <w:r>
-        <w:rPr>
-          <w:b/>
-          <w:bCs/>
-          <w:sz w:val="24"/>
-          <w:szCs w:val="24"/>
-        </w:rPr>
-        <w:t xml:space="preserve">Architecture </w:t>
+        <w:t xml:space="preserve">NFR-Architecture </w:t>
       </w:r>
       <w:r>
         <w:rPr>
@@ -10238,7 +10843,23 @@
           <w:sz w:val="24"/>
           <w:szCs w:val="24"/>
         </w:rPr>
-        <w:t>before-hash&gt;..&lt;ver</w:t>
+        <w:t>before-hash</w:t>
+      </w:r>
+      <w:proofErr w:type="gramStart"/>
+      <w:r>
+        <w:rPr>
+          <w:sz w:val="24"/>
+          <w:szCs w:val="24"/>
+        </w:rPr>
+        <w:t>&gt;..</w:t>
+      </w:r>
+      <w:proofErr w:type="gramEnd"/>
+      <w:r>
+        <w:rPr>
+          <w:sz w:val="24"/>
+          <w:szCs w:val="24"/>
+        </w:rPr>
+        <w:t>&lt;ver</w:t>
       </w:r>
       <w:r>
         <w:rPr>
@@ -10299,7 +10920,25 @@
           <w:sz w:val="24"/>
           <w:szCs w:val="24"/>
         </w:rPr>
-        <w:t xml:space="preserve">.1 – </w:t>
+        <w:t xml:space="preserve">.1 </w:t>
+      </w:r>
+      <w:r>
+        <w:rPr>
+          <w:b/>
+          <w:bCs/>
+          <w:sz w:val="24"/>
+          <w:szCs w:val="24"/>
+        </w:rPr>
+        <w:t>-</w:t>
+      </w:r>
+      <w:r>
+        <w:rPr>
+          <w:b/>
+          <w:bCs/>
+          <w:sz w:val="24"/>
+          <w:szCs w:val="24"/>
+        </w:rPr>
+        <w:t xml:space="preserve"> </w:t>
       </w:r>
       <w:r>
         <w:rPr>
@@ -10730,7 +11369,23 @@
                 <w:sz w:val="24"/>
                 <w:szCs w:val="24"/>
               </w:rPr>
-              <w:t>Peer Review – Consistency pass for all Sections</w:t>
+              <w:t xml:space="preserve">Peer Review </w:t>
+            </w:r>
+            <w:r>
+              <w:rPr>
+                <w:bCs/>
+                <w:sz w:val="24"/>
+                <w:szCs w:val="24"/>
+              </w:rPr>
+              <w:t>-</w:t>
+            </w:r>
+            <w:r>
+              <w:rPr>
+                <w:bCs/>
+                <w:sz w:val="24"/>
+                <w:szCs w:val="24"/>
+              </w:rPr>
+              <w:t xml:space="preserve"> Consistency pass for all Sections</w:t>
             </w:r>
           </w:p>
         </w:tc>
@@ -11268,7 +11923,25 @@
           <w:sz w:val="24"/>
           <w:szCs w:val="24"/>
         </w:rPr>
-        <w:t xml:space="preserve">.2 – </w:t>
+        <w:t xml:space="preserve">.2 </w:t>
+      </w:r>
+      <w:r>
+        <w:rPr>
+          <w:b/>
+          <w:bCs/>
+          <w:sz w:val="24"/>
+          <w:szCs w:val="24"/>
+        </w:rPr>
+        <w:t>-</w:t>
+      </w:r>
+      <w:r>
+        <w:rPr>
+          <w:b/>
+          <w:bCs/>
+          <w:sz w:val="24"/>
+          <w:szCs w:val="24"/>
+        </w:rPr>
+        <w:t xml:space="preserve"> </w:t>
       </w:r>
       <w:r>
         <w:rPr>
@@ -11388,6 +12061,7 @@
                 <w:szCs w:val="24"/>
               </w:rPr>
             </w:pPr>
+            <w:proofErr w:type="gramStart"/>
             <w:r>
               <w:rPr>
                 <w:sz w:val="24"/>
@@ -11403,6 +12077,7 @@
               </w:rPr>
               <w:t>26b1e4b..</w:t>
             </w:r>
+            <w:proofErr w:type="gramEnd"/>
             <w:r>
               <w:rPr>
                 <w:bCs/>
@@ -11450,6 +12125,7 @@
                 <w:szCs w:val="24"/>
               </w:rPr>
             </w:pPr>
+            <w:proofErr w:type="gramStart"/>
             <w:r>
               <w:rPr>
                 <w:sz w:val="24"/>
@@ -11463,16 +12139,9 @@
                 <w:sz w:val="24"/>
                 <w:szCs w:val="24"/>
               </w:rPr>
-              <w:t>5c314e8</w:t>
-            </w:r>
-            <w:r>
-              <w:rPr>
-                <w:bCs/>
-                <w:sz w:val="24"/>
-                <w:szCs w:val="24"/>
-              </w:rPr>
-              <w:t>..</w:t>
-            </w:r>
+              <w:t>5c314e8..</w:t>
+            </w:r>
+            <w:proofErr w:type="gramEnd"/>
           </w:p>
         </w:tc>
       </w:tr>
@@ -11654,6 +12323,49 @@
           <w:szCs w:val="24"/>
         </w:rPr>
         <w:t>IEEE Std 1058-1998: Software Project Management Plans [</w:t>
+      </w:r>
+      <w:hyperlink r:id="rId11">
+        <w:r>
+          <w:rPr>
+            <w:color w:val="0000FF"/>
+            <w:sz w:val="24"/>
+            <w:szCs w:val="24"/>
+          </w:rPr>
+          <w:t>pdf</w:t>
+        </w:r>
+      </w:hyperlink>
+      <w:r>
+        <w:rPr>
+          <w:color w:val="0000FF"/>
+          <w:sz w:val="24"/>
+          <w:szCs w:val="24"/>
+        </w:rPr>
+        <w:t>]</w:t>
+      </w:r>
+    </w:p>
+    <w:p>
+      <w:pPr>
+        <w:widowControl/>
+        <w:numPr>
+          <w:ilvl w:val="0"/>
+          <w:numId w:val="20"/>
+        </w:numPr>
+        <w:autoSpaceDE/>
+        <w:autoSpaceDN/>
+        <w:jc w:val="both"/>
+        <w:rPr>
+          <w:color w:val="0000FF"/>
+          <w:sz w:val="24"/>
+          <w:szCs w:val="24"/>
+        </w:rPr>
+      </w:pPr>
+      <w:r>
+        <w:rPr>
+          <w:color w:val="0000FF"/>
+          <w:sz w:val="24"/>
+          <w:szCs w:val="24"/>
+        </w:rPr>
+        <w:t>PMBOK® Guide: Project Management Body of Knowledge [</w:t>
       </w:r>
       <w:hyperlink r:id="rId12">
         <w:r>
@@ -11696,7 +12408,7 @@
           <w:sz w:val="24"/>
           <w:szCs w:val="24"/>
         </w:rPr>
-        <w:t>PMBOK® Guide: Project Management Body of Knowledge [</w:t>
+        <w:t>IEEE Std 12207: Software Life Cycle Processes [</w:t>
       </w:r>
       <w:hyperlink r:id="rId13">
         <w:r>
@@ -11739,7 +12451,7 @@
           <w:sz w:val="24"/>
           <w:szCs w:val="24"/>
         </w:rPr>
-        <w:t>IEEE Std 12207: Software Life Cycle Processes [</w:t>
+        <w:t>IEEE Std 15939: Measurement Process [</w:t>
       </w:r>
       <w:hyperlink r:id="rId14">
         <w:r>
@@ -11769,49 +12481,6 @@
         </w:numPr>
         <w:autoSpaceDE/>
         <w:autoSpaceDN/>
-        <w:jc w:val="both"/>
-        <w:rPr>
-          <w:color w:val="0000FF"/>
-          <w:sz w:val="24"/>
-          <w:szCs w:val="24"/>
-        </w:rPr>
-      </w:pPr>
-      <w:r>
-        <w:rPr>
-          <w:color w:val="0000FF"/>
-          <w:sz w:val="24"/>
-          <w:szCs w:val="24"/>
-        </w:rPr>
-        <w:t>IEEE Std 15939: Measurement Process [</w:t>
-      </w:r>
-      <w:hyperlink r:id="rId15">
-        <w:r>
-          <w:rPr>
-            <w:color w:val="0000FF"/>
-            <w:sz w:val="24"/>
-            <w:szCs w:val="24"/>
-          </w:rPr>
-          <w:t>pdf</w:t>
-        </w:r>
-      </w:hyperlink>
-      <w:r>
-        <w:rPr>
-          <w:color w:val="0000FF"/>
-          <w:sz w:val="24"/>
-          <w:szCs w:val="24"/>
-        </w:rPr>
-        <w:t>]</w:t>
-      </w:r>
-    </w:p>
-    <w:p>
-      <w:pPr>
-        <w:widowControl/>
-        <w:numPr>
-          <w:ilvl w:val="0"/>
-          <w:numId w:val="20"/>
-        </w:numPr>
-        <w:autoSpaceDE/>
-        <w:autoSpaceDN/>
         <w:spacing w:after="240"/>
         <w:jc w:val="both"/>
         <w:rPr>
@@ -11845,7 +12514,15 @@
           <w:sz w:val="24"/>
           <w:szCs w:val="24"/>
         </w:rPr>
-        <w:t>§  Life Cycle Processes</w:t>
+        <w:t>§ Life</w:t>
+      </w:r>
+      <w:r>
+        <w:rPr>
+          <w:color w:val="0000FF"/>
+          <w:sz w:val="24"/>
+          <w:szCs w:val="24"/>
+        </w:rPr>
+        <w:t xml:space="preserve"> Cycle Processes</w:t>
       </w:r>
     </w:p>
     <w:p>
@@ -11864,9 +12541,17 @@
           <w:sz w:val="24"/>
           <w:szCs w:val="24"/>
         </w:rPr>
-        <w:t>§  Requirements Engineering [</w:t>
-      </w:r>
-      <w:hyperlink r:id="rId16">
+        <w:t>§ Requirements</w:t>
+      </w:r>
+      <w:r>
+        <w:rPr>
+          <w:color w:val="0000FF"/>
+          <w:sz w:val="24"/>
+          <w:szCs w:val="24"/>
+        </w:rPr>
+        <w:t xml:space="preserve"> Engineering [</w:t>
+      </w:r>
+      <w:hyperlink r:id="rId15">
         <w:r>
           <w:rPr>
             <w:color w:val="0000FF"/>
@@ -11948,7 +12633,23 @@
           <w:sz w:val="24"/>
           <w:szCs w:val="24"/>
         </w:rPr>
-        <w:t>utilize one data set as long as multiple fields are used to train the predictive analytics model.</w:t>
+        <w:t xml:space="preserve">utilize one data set </w:t>
+      </w:r>
+      <w:r>
+        <w:rPr>
+          <w:bCs/>
+          <w:sz w:val="24"/>
+          <w:szCs w:val="24"/>
+        </w:rPr>
+        <w:t>so</w:t>
+      </w:r>
+      <w:r>
+        <w:rPr>
+          <w:bCs/>
+          <w:sz w:val="24"/>
+          <w:szCs w:val="24"/>
+        </w:rPr>
+        <w:t xml:space="preserve"> long as multiple fields are used to train the predictive analytics model.</w:t>
       </w:r>
     </w:p>
     <w:p>
@@ -12093,7 +12794,25 @@
           <w:sz w:val="24"/>
           <w:szCs w:val="24"/>
         </w:rPr>
-        <w:t>Bass, L., Clements, P. and Kazman, R., 2003. Software Architecture in Practice.</w:t>
+        <w:t xml:space="preserve">Bass, L., Clements, P. and </w:t>
+      </w:r>
+      <w:proofErr w:type="spellStart"/>
+      <w:r>
+        <w:rPr>
+          <w:color w:val="0000FF"/>
+          <w:sz w:val="24"/>
+          <w:szCs w:val="24"/>
+        </w:rPr>
+        <w:t>Kazman</w:t>
+      </w:r>
+      <w:proofErr w:type="spellEnd"/>
+      <w:r>
+        <w:rPr>
+          <w:color w:val="0000FF"/>
+          <w:sz w:val="24"/>
+          <w:szCs w:val="24"/>
+        </w:rPr>
+        <w:t>, R., 2003. Software Architecture in Practice.</w:t>
       </w:r>
     </w:p>
     <w:p>
@@ -12129,7 +12848,7 @@
       </w:pPr>
     </w:p>
     <w:sectPr>
-      <w:footerReference w:type="default" r:id="rId17"/>
+      <w:footerReference w:type="default" r:id="rId16"/>
       <w:type w:val="continuous"/>
       <w:pgSz w:w="12240" w:h="15840"/>
       <w:pgMar w:top="1440" w:right="1440" w:bottom="1440" w:left="1440" w:header="720" w:footer="720" w:gutter="0"/>
@@ -15589,6 +16308,7 @@
   <w:style w:type="character" w:default="1" w:styleId="DefaultParagraphFont">
     <w:name w:val="Default Paragraph Font"/>
     <w:uiPriority w:val="1"/>
+    <w:semiHidden/>
     <w:unhideWhenUsed/>
   </w:style>
   <w:style w:type="table" w:default="1" w:styleId="TableNormal">

</xml_diff>

<commit_message>
Made reference section use IEEE format
</commit_message>
<xml_diff>
--- a/SE 4485.001 - Documents/group1-Architecture Documentation.docx
+++ b/SE 4485.001 - Documents/group1-Architecture Documentation.docx
@@ -12730,12 +12730,6 @@
     <w:bookmarkEnd w:id="2"/>
     <w:p>
       <w:pPr>
-        <w:pStyle w:val="ListParagraph"/>
-        <w:widowControl/>
-        <w:numPr>
-          <w:ilvl w:val="0"/>
-          <w:numId w:val="1"/>
-        </w:numPr>
         <w:jc w:val="both"/>
         <w:rPr>
           <w:color w:val="0000FF"/>
@@ -12749,7 +12743,41 @@
           <w:sz w:val="24"/>
           <w:szCs w:val="24"/>
         </w:rPr>
-        <w:t>Lattanze, A.J., 2008. Architecting Software Intensive Systems: A Practitioner’s Guide.</w:t>
+        <w:t>[1]</w:t>
+      </w:r>
+      <w:r>
+        <w:rPr>
+          <w:color w:val="0000FF"/>
+          <w:sz w:val="24"/>
+          <w:szCs w:val="24"/>
+        </w:rPr>
+        <w:tab/>
+      </w:r>
+      <w:r>
+        <w:rPr>
+          <w:color w:val="0000FF"/>
+          <w:sz w:val="24"/>
+          <w:szCs w:val="24"/>
+        </w:rPr>
+        <w:t xml:space="preserve">A. J. Lattanze, </w:t>
+      </w:r>
+      <w:r>
+        <w:rPr>
+          <w:i/>
+          <w:iCs/>
+          <w:color w:val="0000FF"/>
+          <w:sz w:val="24"/>
+          <w:szCs w:val="24"/>
+        </w:rPr>
+        <w:t>Architecting Software Intensive Systems</w:t>
+      </w:r>
+      <w:r>
+        <w:rPr>
+          <w:color w:val="0000FF"/>
+          <w:sz w:val="24"/>
+          <w:szCs w:val="24"/>
+        </w:rPr>
+        <w:t>. CRC Press, 2008.</w:t>
       </w:r>
     </w:p>
     <w:p>
@@ -12764,37 +12792,40 @@
           <w:szCs w:val="24"/>
         </w:rPr>
       </w:pPr>
-      <w:r>
+    </w:p>
+    <w:p>
+      <w:pPr>
+        <w:ind w:left="720" w:hanging="720"/>
+        <w:jc w:val="both"/>
         <w:rPr>
           <w:color w:val="0000FF"/>
           <w:sz w:val="24"/>
           <w:szCs w:val="24"/>
         </w:rPr>
-        <w:t>CRC Press</w:t>
-      </w:r>
-    </w:p>
-    <w:p>
-      <w:pPr>
-        <w:pStyle w:val="ListParagraph"/>
-        <w:widowControl/>
-        <w:numPr>
-          <w:ilvl w:val="0"/>
-          <w:numId w:val="1"/>
-        </w:numPr>
-        <w:jc w:val="both"/>
+      </w:pPr>
+      <w:r>
         <w:rPr>
           <w:color w:val="0000FF"/>
           <w:sz w:val="24"/>
           <w:szCs w:val="24"/>
         </w:rPr>
-      </w:pPr>
+        <w:t>[2]</w:t>
+      </w:r>
       <w:r>
         <w:rPr>
           <w:color w:val="0000FF"/>
           <w:sz w:val="24"/>
           <w:szCs w:val="24"/>
         </w:rPr>
-        <w:t xml:space="preserve">Bass, L., Clements, P. and </w:t>
+        <w:tab/>
+      </w:r>
+      <w:r>
+        <w:rPr>
+          <w:color w:val="0000FF"/>
+          <w:sz w:val="24"/>
+          <w:szCs w:val="24"/>
+        </w:rPr>
+        <w:t xml:space="preserve">L. Bass, P. Clements, and R. </w:t>
       </w:r>
       <w:proofErr w:type="spellStart"/>
       <w:r>
@@ -12812,40 +12843,26 @@
           <w:sz w:val="24"/>
           <w:szCs w:val="24"/>
         </w:rPr>
-        <w:t>, R., 2003. Software Architecture in Practice.</w:t>
-      </w:r>
-    </w:p>
-    <w:p>
-      <w:pPr>
-        <w:pStyle w:val="ListParagraph"/>
-        <w:widowControl/>
-        <w:ind w:left="720"/>
-        <w:jc w:val="both"/>
-        <w:rPr>
+        <w:t xml:space="preserve">, </w:t>
+      </w:r>
+      <w:r>
+        <w:rPr>
+          <w:i/>
+          <w:iCs/>
           <w:color w:val="0000FF"/>
           <w:sz w:val="24"/>
           <w:szCs w:val="24"/>
         </w:rPr>
-      </w:pPr>
+        <w:t>Software Architecture in Practice</w:t>
+      </w:r>
       <w:r>
         <w:rPr>
           <w:color w:val="0000FF"/>
           <w:sz w:val="24"/>
           <w:szCs w:val="24"/>
         </w:rPr>
-        <w:t>Addison-Wesley</w:t>
-      </w:r>
-    </w:p>
-    <w:p>
-      <w:pPr>
-        <w:widowControl/>
-        <w:jc w:val="both"/>
-        <w:rPr>
-          <w:color w:val="C00000"/>
-          <w:sz w:val="20"/>
-          <w:szCs w:val="20"/>
-        </w:rPr>
-      </w:pPr>
+        <w:t>, 3rd ed. Upper Saddle River (N.J.): Addison-Wesley, 2013.</w:t>
+      </w:r>
     </w:p>
     <w:sectPr>
       <w:footerReference w:type="default" r:id="rId16"/>
@@ -16308,7 +16325,6 @@
   <w:style w:type="character" w:default="1" w:styleId="DefaultParagraphFont">
     <w:name w:val="Default Paragraph Font"/>
     <w:uiPriority w:val="1"/>
-    <w:semiHidden/>
     <w:unhideWhenUsed/>
   </w:style>
   <w:style w:type="table" w:default="1" w:styleId="TableNormal">

</xml_diff>